<commit_message>
modif erreur formation groupes
</commit_message>
<xml_diff>
--- a/Ressources/Projet P4 - R analyse donnees/liste_groupes.docx
+++ b/Ressources/Projet P4 - R analyse donnees/liste_groupes.docx
@@ -38,41 +38,35 @@
         <w:t>es</w:t>
       </w:r>
     </w:p>
+    <w:p/>
     <w:p>
+      <w:r>
+        <w:t>G1 : Jean – Sophie - Benoît</w:t>
+      </w:r>
+    </w:p>
+    <w:p>
+      <w:r>
+        <w:t>G2 : Davy – Pascal – Ivana</w:t>
+      </w:r>
+    </w:p>
+    <w:p>
+      <w:r>
+        <w:t>G3 : Anne – Georges – Pierre-Vincent</w:t>
+      </w:r>
+    </w:p>
+    <w:p>
+      <w:r>
+        <w:t xml:space="preserve">G4 : Laurent – Romain – </w:t>
+      </w:r>
+      <w:r>
+        <w:t>Ronan</w:t>
+      </w:r>
       <w:bookmarkStart w:id="0" w:name="_GoBack"/>
       <w:bookmarkEnd w:id="0"/>
     </w:p>
     <w:p>
       <w:r>
-        <w:t>G1 : Jean – Sophie - Benoît</w:t>
-      </w:r>
-    </w:p>
-    <w:p>
-      <w:r>
-        <w:t>G2 : Davy – Pascal – Ivana</w:t>
-      </w:r>
-    </w:p>
-    <w:p>
-      <w:r>
-        <w:t>G3 : Anne – Georges – Pierre-Vincent</w:t>
-      </w:r>
-    </w:p>
-    <w:p>
-      <w:r>
-        <w:t>G4 : Laurent – Romain – Anne</w:t>
-      </w:r>
-    </w:p>
-    <w:p>
-      <w:r>
-        <w:t xml:space="preserve">G5 : </w:t>
-      </w:r>
-      <w:proofErr w:type="spellStart"/>
-      <w:r>
-        <w:t>Meidi</w:t>
-      </w:r>
-      <w:proofErr w:type="spellEnd"/>
-      <w:r>
-        <w:t xml:space="preserve"> – Joffrey</w:t>
+        <w:t>G5 : Meidi – Joffrey</w:t>
       </w:r>
     </w:p>
     <w:p>
@@ -218,6 +212,7 @@
     <w:lsdException w:name="HTML Sample" w:semiHidden="1" w:unhideWhenUsed="1"/>
     <w:lsdException w:name="HTML Typewriter" w:semiHidden="1" w:unhideWhenUsed="1"/>
     <w:lsdException w:name="HTML Variable" w:semiHidden="1" w:unhideWhenUsed="1"/>
+    <w:lsdException w:name="Normal Table" w:semiHidden="1" w:unhideWhenUsed="1"/>
     <w:lsdException w:name="annotation subject" w:semiHidden="1" w:unhideWhenUsed="1"/>
     <w:lsdException w:name="No List" w:semiHidden="1" w:unhideWhenUsed="1"/>
     <w:lsdException w:name="Outline List 1" w:semiHidden="1" w:unhideWhenUsed="1"/>
@@ -264,8 +259,10 @@
     <w:lsdException w:name="Table Subtle 2" w:semiHidden="1" w:unhideWhenUsed="1"/>
     <w:lsdException w:name="Table Web 1" w:semiHidden="1" w:unhideWhenUsed="1"/>
     <w:lsdException w:name="Table Web 2" w:semiHidden="1" w:unhideWhenUsed="1"/>
+    <w:lsdException w:name="Table Web 3" w:semiHidden="1" w:unhideWhenUsed="1"/>
     <w:lsdException w:name="Balloon Text" w:semiHidden="1" w:unhideWhenUsed="1"/>
     <w:lsdException w:name="Table Grid" w:uiPriority="39"/>
+    <w:lsdException w:name="Table Theme" w:semiHidden="1" w:unhideWhenUsed="1"/>
     <w:lsdException w:name="Placeholder Text" w:semiHidden="1"/>
     <w:lsdException w:name="No Spacing" w:uiPriority="1" w:qFormat="1"/>
     <w:lsdException w:name="Light Shading" w:uiPriority="60"/>

</xml_diff>